<commit_message>
added performance para, references
</commit_message>
<xml_diff>
--- a/5-Thoughts.docx
+++ b/5-Thoughts.docx
@@ -702,11 +702,104 @@
       <w:r>
         <w:rPr>
           <w:rFonts w:cstheme="minorHAnsi"/>
+          <w:noProof/>
+          <w:sz w:val="28"/>
+          <w:szCs w:val="28"/>
+        </w:rPr>
+        <w:drawing>
+          <wp:inline distT="0" distB="0" distL="0" distR="0" wp14:anchorId="60919022" wp14:editId="0F54DA46">
+            <wp:extent cx="5934075" cy="1724025"/>
+            <wp:effectExtent l="0" t="0" r="9525" b="9525"/>
+            <wp:docPr id="1" name="Picture 1"/>
+            <wp:cNvGraphicFramePr>
+              <a:graphicFrameLocks xmlns:a="http://schemas.openxmlformats.org/drawingml/2006/main" noChangeAspect="1"/>
+            </wp:cNvGraphicFramePr>
+            <a:graphic xmlns:a="http://schemas.openxmlformats.org/drawingml/2006/main">
+              <a:graphicData uri="http://schemas.openxmlformats.org/drawingml/2006/picture">
+                <pic:pic xmlns:pic="http://schemas.openxmlformats.org/drawingml/2006/picture">
+                  <pic:nvPicPr>
+                    <pic:cNvPr id="0" name="Picture 1"/>
+                    <pic:cNvPicPr>
+                      <a:picLocks noChangeAspect="1" noChangeArrowheads="1"/>
+                    </pic:cNvPicPr>
+                  </pic:nvPicPr>
+                  <pic:blipFill>
+                    <a:blip r:embed="rId4">
+                      <a:extLst>
+                        <a:ext uri="{28A0092B-C50C-407E-A947-70E740481C1C}">
+                          <a14:useLocalDpi xmlns:a14="http://schemas.microsoft.com/office/drawing/2010/main" val="0"/>
+                        </a:ext>
+                      </a:extLst>
+                    </a:blip>
+                    <a:srcRect/>
+                    <a:stretch>
+                      <a:fillRect/>
+                    </a:stretch>
+                  </pic:blipFill>
+                  <pic:spPr bwMode="auto">
+                    <a:xfrm>
+                      <a:off x="0" y="0"/>
+                      <a:ext cx="5934075" cy="1724025"/>
+                    </a:xfrm>
+                    <a:prstGeom prst="rect">
+                      <a:avLst/>
+                    </a:prstGeom>
+                    <a:noFill/>
+                    <a:ln>
+                      <a:noFill/>
+                    </a:ln>
+                  </pic:spPr>
+                </pic:pic>
+              </a:graphicData>
+            </a:graphic>
+          </wp:inline>
+        </w:drawing>
+      </w:r>
+      <w:r>
+        <w:rPr>
+          <w:rFonts w:cstheme="minorHAnsi"/>
           <w:sz w:val="28"/>
           <w:szCs w:val="28"/>
         </w:rPr>
         <w:br/>
       </w:r>
+      <w:r>
+        <w:rPr>
+          <w:rFonts w:cstheme="minorHAnsi"/>
+          <w:sz w:val="28"/>
+          <w:szCs w:val="28"/>
+        </w:rPr>
+        <w:t>The above table shows the performance in certain benchmarks, the reference link can be found at the end of the document. The author goes into deep details during his testing of the different hypervisors.</w:t>
+      </w:r>
+    </w:p>
+    <w:p>
+      <w:pPr>
+        <w:rPr>
+          <w:rFonts w:cstheme="minorHAnsi"/>
+          <w:sz w:val="28"/>
+          <w:szCs w:val="28"/>
+        </w:rPr>
+      </w:pPr>
+    </w:p>
+    <w:p>
+      <w:pPr>
+        <w:rPr>
+          <w:rFonts w:cstheme="minorHAnsi"/>
+          <w:sz w:val="28"/>
+          <w:szCs w:val="28"/>
+        </w:rPr>
+      </w:pPr>
+      <w:bookmarkStart w:id="2" w:name="_GoBack"/>
+      <w:bookmarkEnd w:id="2"/>
+    </w:p>
+    <w:p>
+      <w:pPr>
+        <w:rPr>
+          <w:rFonts w:cstheme="minorHAnsi"/>
+          <w:sz w:val="28"/>
+          <w:szCs w:val="28"/>
+        </w:rPr>
+      </w:pPr>
       <w:r>
         <w:rPr>
           <w:rFonts w:asciiTheme="majorHAnsi" w:hAnsiTheme="majorHAnsi" w:cstheme="majorHAnsi"/>
@@ -715,9 +808,71 @@
           <w:sz w:val="36"/>
           <w:szCs w:val="36"/>
         </w:rPr>
-        <w:t>Caveats</w:t>
-      </w:r>
-      <w:r>
+        <w:t>Explaining the Performance:</w:t>
+      </w:r>
+    </w:p>
+    <w:p>
+      <w:pPr>
+        <w:rPr>
+          <w:rFonts w:cstheme="minorHAnsi"/>
+          <w:sz w:val="28"/>
+          <w:szCs w:val="28"/>
+        </w:rPr>
+      </w:pPr>
+      <w:r>
+        <w:rPr>
+          <w:rFonts w:cstheme="minorHAnsi"/>
+          <w:sz w:val="28"/>
+          <w:szCs w:val="28"/>
+        </w:rPr>
+        <w:t>The performance deficit of Hyper-V can be attributed to the kernel having to manage both the guest and native OS.</w:t>
+      </w:r>
+      <w:r>
+        <w:rPr>
+          <w:rFonts w:cstheme="minorHAnsi"/>
+          <w:sz w:val="28"/>
+          <w:szCs w:val="28"/>
+        </w:rPr>
+        <w:br/>
+        <w:t>Secondly the performance gap has closed in recent years due to advancements in technology, especially with the introduction of Hardware Assisted Virtualization, called VT-x on the intel platform and AMD-V on the AMD platform, which are a set of instructions related to virtualization</w:t>
+      </w:r>
+      <w:r>
+        <w:rPr>
+          <w:rFonts w:cstheme="minorHAnsi"/>
+          <w:sz w:val="28"/>
+          <w:szCs w:val="28"/>
+        </w:rPr>
+        <w:t>. These carry flags that can be checked in Linux using “</w:t>
+      </w:r>
+      <w:r>
+        <w:rPr>
+          <w:rFonts w:cstheme="minorHAnsi"/>
+          <w:sz w:val="28"/>
+          <w:szCs w:val="28"/>
+        </w:rPr>
+        <w:t>/proc/</w:t>
+      </w:r>
+      <w:proofErr w:type="spellStart"/>
+      <w:r>
+        <w:rPr>
+          <w:rFonts w:cstheme="minorHAnsi"/>
+          <w:sz w:val="28"/>
+          <w:szCs w:val="28"/>
+        </w:rPr>
+        <w:t>cpuinfo</w:t>
+      </w:r>
+      <w:proofErr w:type="spellEnd"/>
+      <w:r>
+        <w:rPr>
+          <w:rFonts w:cstheme="minorHAnsi"/>
+          <w:sz w:val="28"/>
+          <w:szCs w:val="28"/>
+        </w:rPr>
+        <w:t xml:space="preserve">” </w:t>
+      </w:r>
+    </w:p>
+    <w:p>
+      <w:pPr>
         <w:rPr>
           <w:rFonts w:asciiTheme="majorHAnsi" w:hAnsiTheme="majorHAnsi" w:cstheme="majorHAnsi"/>
           <w:b/>
@@ -725,74 +880,7 @@
           <w:sz w:val="36"/>
           <w:szCs w:val="36"/>
         </w:rPr>
-        <w:t>:</w:t>
-      </w:r>
-      <w:r>
-        <w:rPr>
-          <w:rFonts w:asciiTheme="majorHAnsi" w:hAnsiTheme="majorHAnsi" w:cstheme="majorHAnsi"/>
-          <w:sz w:val="36"/>
-          <w:szCs w:val="36"/>
-        </w:rPr>
-        <w:br/>
-      </w:r>
-      <w:r>
-        <w:rPr>
-          <w:rFonts w:cstheme="minorHAnsi"/>
-          <w:sz w:val="28"/>
-          <w:szCs w:val="28"/>
-        </w:rPr>
-        <w:t xml:space="preserve">On most Hypervisors, GPU Performance is subpar, as most of the graphics processing occurs on the CPU, which is not ideal for these kinds of computations. This is done via software-based rendering which is marginally slower than hardware-based rendering. An alternative is to use GPU Passthrough, which however, requires an additional GPU and </w:t>
-      </w:r>
-      <w:r>
-        <w:rPr>
-          <w:rFonts w:cstheme="minorHAnsi"/>
-          <w:sz w:val="28"/>
-          <w:szCs w:val="28"/>
-        </w:rPr>
-        <w:t>output (</w:t>
-      </w:r>
-      <w:r>
-        <w:rPr>
-          <w:rFonts w:cstheme="minorHAnsi"/>
-          <w:sz w:val="28"/>
-          <w:szCs w:val="28"/>
-        </w:rPr>
-        <w:t>so that the main GPU can still display the hypervisor OS).</w:t>
-      </w:r>
-      <w:r>
-        <w:rPr>
-          <w:rFonts w:cstheme="minorHAnsi"/>
-          <w:sz w:val="28"/>
-          <w:szCs w:val="28"/>
-        </w:rPr>
-        <w:br/>
-        <w:t>However, Nvidia Quadro cards do support GPU Passthrough without having an extra card, as this is mostly a driver issue. Some workarounds do exist but are not recommended.</w:t>
-      </w:r>
-      <w:r>
-        <w:rPr>
-          <w:rFonts w:cstheme="minorHAnsi"/>
-          <w:sz w:val="28"/>
-          <w:szCs w:val="28"/>
-        </w:rPr>
-        <w:br/>
-        <w:t>Type II Hypervisors also have higher I/O latency and lower bandwidth(especially in the case of VMware disk performance).</w:t>
-      </w:r>
-      <w:r>
-        <w:rPr>
-          <w:rFonts w:cstheme="minorHAnsi"/>
-          <w:sz w:val="28"/>
-          <w:szCs w:val="28"/>
-        </w:rPr>
-        <w:br/>
-      </w:r>
-      <w:r>
-        <w:rPr>
-          <w:rFonts w:cstheme="minorHAnsi"/>
-          <w:sz w:val="28"/>
-          <w:szCs w:val="28"/>
-        </w:rPr>
-        <w:br/>
-      </w:r>
+      </w:pPr>
       <w:r>
         <w:rPr>
           <w:rFonts w:cstheme="minorHAnsi"/>
@@ -809,7 +897,81 @@
           <w:sz w:val="36"/>
           <w:szCs w:val="36"/>
         </w:rPr>
-        <w:t>Recommendations:</w:t>
+        <w:t>Caveats:</w:t>
+      </w:r>
+      <w:r>
+        <w:rPr>
+          <w:rFonts w:asciiTheme="majorHAnsi" w:hAnsiTheme="majorHAnsi" w:cstheme="majorHAnsi"/>
+          <w:sz w:val="36"/>
+          <w:szCs w:val="36"/>
+        </w:rPr>
+        <w:br/>
+      </w:r>
+      <w:r>
+        <w:rPr>
+          <w:rFonts w:cstheme="minorHAnsi"/>
+          <w:sz w:val="28"/>
+          <w:szCs w:val="28"/>
+        </w:rPr>
+        <w:t xml:space="preserve">On most Hypervisors, GPU Performance is subpar, as most of the graphics processing occurs on the CPU, which is not ideal for these kinds of computations. This is done via software-based rendering which is marginally slower than hardware-based rendering. An alternative is to use GPU Passthrough, which however, requires an additional GPU and </w:t>
+      </w:r>
+      <w:r>
+        <w:rPr>
+          <w:rFonts w:cstheme="minorHAnsi"/>
+          <w:sz w:val="28"/>
+          <w:szCs w:val="28"/>
+        </w:rPr>
+        <w:t>output (</w:t>
+      </w:r>
+      <w:r>
+        <w:rPr>
+          <w:rFonts w:cstheme="minorHAnsi"/>
+          <w:sz w:val="28"/>
+          <w:szCs w:val="28"/>
+        </w:rPr>
+        <w:t>so that the main GPU can still display the hypervisor OS).</w:t>
+      </w:r>
+      <w:r>
+        <w:rPr>
+          <w:rFonts w:cstheme="minorHAnsi"/>
+          <w:sz w:val="28"/>
+          <w:szCs w:val="28"/>
+        </w:rPr>
+        <w:br/>
+        <w:t>However, Nvidia Quadro cards do support GPU Passthrough without having an extra card, as this is mostly a driver issue. Some workarounds do exist but are not recommended.</w:t>
+      </w:r>
+      <w:r>
+        <w:rPr>
+          <w:rFonts w:cstheme="minorHAnsi"/>
+          <w:sz w:val="28"/>
+          <w:szCs w:val="28"/>
+        </w:rPr>
+        <w:br/>
+        <w:t>Type II Hypervisors also have higher I/O latency and lower bandwidth(especially in the case of VMware disk performance).</w:t>
+      </w:r>
+      <w:r>
+        <w:rPr>
+          <w:rFonts w:cstheme="minorHAnsi"/>
+          <w:sz w:val="28"/>
+          <w:szCs w:val="28"/>
+        </w:rPr>
+        <w:br/>
+      </w:r>
+      <w:r>
+        <w:rPr>
+          <w:rFonts w:cstheme="minorHAnsi"/>
+          <w:sz w:val="28"/>
+          <w:szCs w:val="28"/>
+        </w:rPr>
+        <w:br/>
+      </w:r>
+      <w:r>
+        <w:rPr>
+          <w:rFonts w:cstheme="minorHAnsi"/>
+          <w:sz w:val="28"/>
+          <w:szCs w:val="28"/>
+        </w:rPr>
+        <w:br/>
       </w:r>
       <w:r>
         <w:rPr>
@@ -819,6 +981,16 @@
           <w:sz w:val="36"/>
           <w:szCs w:val="36"/>
         </w:rPr>
+        <w:t>Recommendations:</w:t>
+      </w:r>
+      <w:r>
+        <w:rPr>
+          <w:rFonts w:asciiTheme="majorHAnsi" w:hAnsiTheme="majorHAnsi" w:cstheme="majorHAnsi"/>
+          <w:b/>
+          <w:bCs/>
+          <w:sz w:val="36"/>
+          <w:szCs w:val="36"/>
+        </w:rPr>
         <w:br/>
       </w:r>
       <w:r>
@@ -864,8 +1036,72 @@
         </w:rPr>
         <w:t>less risky for the company.</w:t>
       </w:r>
-      <w:bookmarkStart w:id="2" w:name="_GoBack"/>
-      <w:bookmarkEnd w:id="2"/>
+      <w:r>
+        <w:rPr>
+          <w:rFonts w:cstheme="minorHAnsi"/>
+          <w:sz w:val="28"/>
+          <w:szCs w:val="28"/>
+        </w:rPr>
+        <w:br/>
+      </w:r>
+      <w:r>
+        <w:rPr>
+          <w:rFonts w:cstheme="minorHAnsi"/>
+          <w:sz w:val="28"/>
+          <w:szCs w:val="28"/>
+        </w:rPr>
+        <w:br/>
+      </w:r>
+      <w:r>
+        <w:rPr>
+          <w:rFonts w:asciiTheme="majorHAnsi" w:hAnsiTheme="majorHAnsi" w:cstheme="majorHAnsi"/>
+          <w:b/>
+          <w:bCs/>
+          <w:sz w:val="36"/>
+          <w:szCs w:val="36"/>
+        </w:rPr>
+        <w:t>References:</w:t>
+      </w:r>
+    </w:p>
+    <w:p>
+      <w:pPr>
+        <w:rPr>
+          <w:rFonts w:cstheme="minorHAnsi"/>
+          <w:sz w:val="28"/>
+          <w:szCs w:val="28"/>
+        </w:rPr>
+      </w:pPr>
+      <w:hyperlink r:id="rId5" w:history="1">
+        <w:r>
+          <w:rPr>
+            <w:rStyle w:val="Hyperlink"/>
+            <w:rFonts w:cstheme="minorHAnsi"/>
+            <w:sz w:val="28"/>
+            <w:szCs w:val="28"/>
+          </w:rPr>
+          <w:t>https://xioustic.com/2019/06/07/windows-hypervisors-benchmarks/</w:t>
+        </w:r>
+      </w:hyperlink>
+    </w:p>
+    <w:p>
+      <w:pPr>
+        <w:rPr>
+          <w:rFonts w:cstheme="minorHAnsi"/>
+          <w:sz w:val="28"/>
+          <w:szCs w:val="28"/>
+        </w:rPr>
+      </w:pPr>
+      <w:hyperlink r:id="rId6" w:history="1">
+        <w:r>
+          <w:rPr>
+            <w:rStyle w:val="Hyperlink"/>
+            <w:rFonts w:cstheme="minorHAnsi"/>
+            <w:sz w:val="28"/>
+            <w:szCs w:val="28"/>
+          </w:rPr>
+          <w:t>https://en.wikipedia.org/wiki/Virtualization</w:t>
+        </w:r>
+      </w:hyperlink>
     </w:p>
     <w:sectPr>
       <w:pgSz w:w="12240" w:h="15840"/>
@@ -1283,7 +1519,6 @@
   <w:style w:type="character" w:default="1" w:styleId="DefaultParagraphFont">
     <w:name w:val="Default Paragraph Font"/>
     <w:uiPriority w:val="1"/>
-    <w:semiHidden/>
     <w:unhideWhenUsed/>
   </w:style>
   <w:style w:type="table" w:default="1" w:styleId="TableNormal">
@@ -1328,6 +1563,29 @@
     <w:rsid w:val="00AA01B3"/>
     <w:rPr>
       <w:rFonts w:eastAsia="Times New Roman"/>
+    </w:rPr>
+  </w:style>
+  <w:style w:type="character" w:styleId="Hyperlink">
+    <w:name w:val="Hyperlink"/>
+    <w:basedOn w:val="DefaultParagraphFont"/>
+    <w:uiPriority w:val="99"/>
+    <w:unhideWhenUsed/>
+    <w:rsid w:val="00442613"/>
+    <w:rPr>
+      <w:color w:val="0563C1" w:themeColor="hyperlink"/>
+      <w:u w:val="single"/>
+    </w:rPr>
+  </w:style>
+  <w:style w:type="character" w:styleId="UnresolvedMention">
+    <w:name w:val="Unresolved Mention"/>
+    <w:basedOn w:val="DefaultParagraphFont"/>
+    <w:uiPriority w:val="99"/>
+    <w:semiHidden/>
+    <w:unhideWhenUsed/>
+    <w:rsid w:val="00442613"/>
+    <w:rPr>
+      <w:color w:val="605E5C"/>
+      <w:shd w:val="clear" w:color="auto" w:fill="E1DFDD"/>
     </w:rPr>
   </w:style>
 </w:styles>

</xml_diff>